<commit_message>
Prepravljeni SSU-ovi 3.6, 3.7, 5.3 i 5.4. Dodat SSU 3.5-pregledanje kolekcije knjiga
</commit_message>
<xml_diff>
--- a/Faza 2 - SSU i prototipi/5.3 SSU - pregled licitacija.docx
+++ b/Faza 2 - SSU i prototipi/5.3 SSU - pregled licitacija.docx
@@ -681,15 +681,35 @@
         <w:jc w:val="center"/>
         <w:rPr>
           <w:rFonts w:asciiTheme="minorHAnsi" w:hAnsiTheme="minorHAnsi" w:cstheme="minorHAnsi"/>
-        </w:rPr>
-      </w:pPr>
+          <w:lang w:val="sr-Latn-RS"/>
+        </w:rPr>
+      </w:pPr>
+      <w:proofErr w:type="spellStart"/>
       <w:r>
         <w:rPr>
           <w:rFonts w:asciiTheme="minorHAnsi" w:eastAsia="Arial" w:hAnsiTheme="minorHAnsi" w:cstheme="minorHAnsi"/>
           <w:b/>
           <w:sz w:val="28"/>
         </w:rPr>
-        <w:t xml:space="preserve">Verzija 1.0 </w:t>
+        <w:t>Verzija</w:t>
+      </w:r>
+      <w:proofErr w:type="spellEnd"/>
+      <w:r>
+        <w:rPr>
+          <w:rFonts w:asciiTheme="minorHAnsi" w:eastAsia="Arial" w:hAnsiTheme="minorHAnsi" w:cstheme="minorHAnsi"/>
+          <w:b/>
+          <w:sz w:val="28"/>
+        </w:rPr>
+        <w:t xml:space="preserve"> 1.</w:t>
+      </w:r>
+      <w:r>
+        <w:rPr>
+          <w:rFonts w:asciiTheme="minorHAnsi" w:eastAsia="Arial" w:hAnsiTheme="minorHAnsi" w:cstheme="minorHAnsi"/>
+          <w:b/>
+          <w:sz w:val="28"/>
+          <w:lang w:val="sr-Latn-RS"/>
+        </w:rPr>
+        <w:t>1</w:t>
       </w:r>
     </w:p>
     <w:p>
@@ -866,6 +886,7 @@
               <w:bottom w:val="single" w:sz="6" w:space="0" w:color="000000"/>
               <w:right w:val="single" w:sz="6" w:space="0" w:color="000000"/>
             </w:tcBorders>
+            <w:vAlign w:val="center"/>
           </w:tcPr>
           <w:p>
             <w:pPr>
@@ -895,6 +916,7 @@
               <w:bottom w:val="single" w:sz="6" w:space="0" w:color="000000"/>
               <w:right w:val="single" w:sz="6" w:space="0" w:color="000000"/>
             </w:tcBorders>
+            <w:vAlign w:val="center"/>
           </w:tcPr>
           <w:p>
             <w:pPr>
@@ -922,6 +944,7 @@
               <w:bottom w:val="single" w:sz="6" w:space="0" w:color="000000"/>
               <w:right w:val="single" w:sz="6" w:space="0" w:color="000000"/>
             </w:tcBorders>
+            <w:vAlign w:val="center"/>
           </w:tcPr>
           <w:p>
             <w:pPr>
@@ -949,6 +972,7 @@
               <w:bottom w:val="single" w:sz="6" w:space="0" w:color="000000"/>
               <w:right w:val="single" w:sz="6" w:space="0" w:color="000000"/>
             </w:tcBorders>
+            <w:vAlign w:val="center"/>
           </w:tcPr>
           <w:p>
             <w:pPr>
@@ -983,14 +1007,23 @@
               <w:bottom w:val="single" w:sz="6" w:space="0" w:color="000000"/>
               <w:right w:val="single" w:sz="6" w:space="0" w:color="000000"/>
             </w:tcBorders>
+            <w:vAlign w:val="center"/>
           </w:tcPr>
           <w:p>
             <w:pPr>
               <w:jc w:val="center"/>
               <w:rPr>
                 <w:rFonts w:asciiTheme="minorHAnsi" w:hAnsiTheme="minorHAnsi" w:cstheme="minorHAnsi"/>
+                <w:lang w:val="sr-Latn-RS"/>
               </w:rPr>
             </w:pPr>
+            <w:r>
+              <w:rPr>
+                <w:rFonts w:asciiTheme="minorHAnsi" w:hAnsiTheme="minorHAnsi" w:cstheme="minorHAnsi"/>
+                <w:lang w:val="sr-Latn-RS"/>
+              </w:rPr>
+              <w:t>11.04.2023.</w:t>
+            </w:r>
           </w:p>
         </w:tc>
         <w:tc>
@@ -1002,14 +1035,23 @@
               <w:bottom w:val="single" w:sz="6" w:space="0" w:color="000000"/>
               <w:right w:val="single" w:sz="6" w:space="0" w:color="000000"/>
             </w:tcBorders>
+            <w:vAlign w:val="center"/>
           </w:tcPr>
           <w:p>
             <w:pPr>
               <w:jc w:val="center"/>
               <w:rPr>
                 <w:rFonts w:asciiTheme="minorHAnsi" w:hAnsiTheme="minorHAnsi" w:cstheme="minorHAnsi"/>
+                <w:lang w:val="sr-Latn-RS"/>
               </w:rPr>
             </w:pPr>
+            <w:r>
+              <w:rPr>
+                <w:rFonts w:asciiTheme="minorHAnsi" w:hAnsiTheme="minorHAnsi" w:cstheme="minorHAnsi"/>
+                <w:lang w:val="sr-Latn-RS"/>
+              </w:rPr>
+              <w:t>1.1</w:t>
+            </w:r>
           </w:p>
         </w:tc>
         <w:tc>
@@ -1021,14 +1063,51 @@
               <w:bottom w:val="single" w:sz="6" w:space="0" w:color="000000"/>
               <w:right w:val="single" w:sz="6" w:space="0" w:color="000000"/>
             </w:tcBorders>
+            <w:vAlign w:val="center"/>
           </w:tcPr>
           <w:p>
             <w:pPr>
               <w:jc w:val="center"/>
               <w:rPr>
                 <w:rFonts w:asciiTheme="minorHAnsi" w:hAnsiTheme="minorHAnsi" w:cstheme="minorHAnsi"/>
+                <w:lang w:val="sr-Latn-RS"/>
               </w:rPr>
             </w:pPr>
+            <w:r>
+              <w:rPr>
+                <w:rFonts w:asciiTheme="minorHAnsi" w:hAnsiTheme="minorHAnsi" w:cstheme="minorHAnsi"/>
+                <w:lang w:val="sr-Latn-RS"/>
+              </w:rPr>
+              <w:t xml:space="preserve">Licitacije koje je određena uloga kreirala ili </w:t>
+            </w:r>
+            <w:r>
+              <w:rPr>
+                <w:rFonts w:asciiTheme="minorHAnsi" w:hAnsiTheme="minorHAnsi" w:cstheme="minorHAnsi"/>
+                <w:lang w:val="sr-Latn-RS"/>
+              </w:rPr>
+              <w:t xml:space="preserve">u kojima je </w:t>
+            </w:r>
+            <w:r>
+              <w:rPr>
+                <w:rFonts w:asciiTheme="minorHAnsi" w:hAnsiTheme="minorHAnsi" w:cstheme="minorHAnsi"/>
+                <w:lang w:val="sr-Latn-RS"/>
+              </w:rPr>
+              <w:t>učestvovala se više ne nalaze na njenom profilu, već se nalaz</w:t>
+            </w:r>
+            <w:r>
+              <w:rPr>
+                <w:rFonts w:asciiTheme="minorHAnsi" w:hAnsiTheme="minorHAnsi" w:cstheme="minorHAnsi"/>
+                <w:lang w:val="sr-Latn-RS"/>
+              </w:rPr>
+              <w:t>e</w:t>
+            </w:r>
+            <w:r>
+              <w:rPr>
+                <w:rFonts w:asciiTheme="minorHAnsi" w:hAnsiTheme="minorHAnsi" w:cstheme="minorHAnsi"/>
+                <w:lang w:val="sr-Latn-RS"/>
+              </w:rPr>
+              <w:t xml:space="preserve"> na zasebnoj stranici do koje se dolazi klikom na dugme koje se nalazi na profilu uloge.</w:t>
+            </w:r>
           </w:p>
         </w:tc>
         <w:tc>
@@ -1040,6 +1119,7 @@
               <w:bottom w:val="single" w:sz="6" w:space="0" w:color="000000"/>
               <w:right w:val="single" w:sz="6" w:space="0" w:color="000000"/>
             </w:tcBorders>
+            <w:vAlign w:val="center"/>
           </w:tcPr>
           <w:p>
             <w:pPr>
@@ -1048,6 +1128,24 @@
                 <w:rFonts w:asciiTheme="minorHAnsi" w:hAnsiTheme="minorHAnsi" w:cstheme="minorHAnsi"/>
               </w:rPr>
             </w:pPr>
+            <w:r>
+              <w:rPr>
+                <w:rFonts w:asciiTheme="minorHAnsi" w:hAnsiTheme="minorHAnsi" w:cstheme="minorHAnsi"/>
+                <w:szCs w:val="20"/>
+                <w:lang w:val="sr-Latn-RS"/>
+              </w:rPr>
+              <w:t xml:space="preserve">Luka </w:t>
+            </w:r>
+            <w:proofErr w:type="spellStart"/>
+            <w:r>
+              <w:rPr>
+                <w:rFonts w:asciiTheme="minorHAnsi" w:hAnsiTheme="minorHAnsi" w:cstheme="minorHAnsi"/>
+                <w:szCs w:val="20"/>
+                <w:lang w:val="sr-Latn-RS"/>
+              </w:rPr>
+              <w:t>Nevajda</w:t>
+            </w:r>
+            <w:proofErr w:type="spellEnd"/>
           </w:p>
         </w:tc>
       </w:tr>
@@ -1064,6 +1162,7 @@
               <w:bottom w:val="single" w:sz="6" w:space="0" w:color="000000"/>
               <w:right w:val="single" w:sz="6" w:space="0" w:color="000000"/>
             </w:tcBorders>
+            <w:vAlign w:val="center"/>
           </w:tcPr>
           <w:p>
             <w:pPr>
@@ -1083,6 +1182,7 @@
               <w:bottom w:val="single" w:sz="6" w:space="0" w:color="000000"/>
               <w:right w:val="single" w:sz="6" w:space="0" w:color="000000"/>
             </w:tcBorders>
+            <w:vAlign w:val="center"/>
           </w:tcPr>
           <w:p>
             <w:pPr>
@@ -1102,6 +1202,7 @@
               <w:bottom w:val="single" w:sz="6" w:space="0" w:color="000000"/>
               <w:right w:val="single" w:sz="6" w:space="0" w:color="000000"/>
             </w:tcBorders>
+            <w:vAlign w:val="center"/>
           </w:tcPr>
           <w:p>
             <w:pPr>
@@ -1121,6 +1222,7 @@
               <w:bottom w:val="single" w:sz="6" w:space="0" w:color="000000"/>
               <w:right w:val="single" w:sz="6" w:space="0" w:color="000000"/>
             </w:tcBorders>
+            <w:vAlign w:val="center"/>
           </w:tcPr>
           <w:p>
             <w:pPr>
@@ -1145,6 +1247,7 @@
               <w:bottom w:val="single" w:sz="6" w:space="0" w:color="000000"/>
               <w:right w:val="single" w:sz="6" w:space="0" w:color="000000"/>
             </w:tcBorders>
+            <w:vAlign w:val="center"/>
           </w:tcPr>
           <w:p>
             <w:pPr>
@@ -1164,6 +1267,7 @@
               <w:bottom w:val="single" w:sz="6" w:space="0" w:color="000000"/>
               <w:right w:val="single" w:sz="6" w:space="0" w:color="000000"/>
             </w:tcBorders>
+            <w:vAlign w:val="center"/>
           </w:tcPr>
           <w:p>
             <w:pPr>
@@ -1183,6 +1287,7 @@
               <w:bottom w:val="single" w:sz="6" w:space="0" w:color="000000"/>
               <w:right w:val="single" w:sz="6" w:space="0" w:color="000000"/>
             </w:tcBorders>
+            <w:vAlign w:val="center"/>
           </w:tcPr>
           <w:p>
             <w:pPr>
@@ -1202,6 +1307,7 @@
               <w:bottom w:val="single" w:sz="6" w:space="0" w:color="000000"/>
               <w:right w:val="single" w:sz="6" w:space="0" w:color="000000"/>
             </w:tcBorders>
+            <w:vAlign w:val="center"/>
           </w:tcPr>
           <w:p>
             <w:pPr>
@@ -2172,14 +2278,13 @@
             </w:r>
             <w:r>
               <w:rPr>
-                <w:rFonts w:asciiTheme="minorHAnsi" w:eastAsiaTheme="minorEastAsia" w:hAnsiTheme="minorHAnsi" w:cstheme="minorHAnsi"/>
-                <w:noProof/>
-                <w:color w:val="auto"/>
-                <w:sz w:val="24"/>
-                <w:szCs w:val="24"/>
-                <w:lang w:val="en-RS" w:eastAsia="en-GB"/>
-              </w:rPr>
-              <w:tab/>
+                <w:rStyle w:val="Hyperlink"/>
+                <w:rFonts w:asciiTheme="minorHAnsi" w:eastAsia="Calibri" w:hAnsiTheme="minorHAnsi" w:cstheme="minorHAnsi"/>
+                <w:iCs/>
+                <w:noProof/>
+                <w:lang w:val="sr-Latn-RS"/>
+              </w:rPr>
+              <w:t xml:space="preserve">.        </w:t>
             </w:r>
             <w:r>
               <w:rPr>
@@ -3933,7 +4038,138 @@
           <w:rFonts w:asciiTheme="minorHAnsi" w:hAnsiTheme="minorHAnsi" w:cstheme="minorHAnsi"/>
           <w:lang w:val="sr-Latn-RS"/>
         </w:rPr>
-        <w:t>Autor ili nalog izdavačke kuće se nalazi na svom nalogu gde može videti sve licitacije (tekuće i prošle) koje je kreirao, odnosno u kojima je učestvovao</w:t>
+        <w:t>Autor ili nalog izdavačke kuće se nalazi na svom nalogu</w:t>
+      </w:r>
+      <w:r>
+        <w:rPr>
+          <w:rFonts w:asciiTheme="minorHAnsi" w:hAnsiTheme="minorHAnsi" w:cstheme="minorHAnsi"/>
+          <w:lang w:val="sr-Latn-RS"/>
+        </w:rPr>
+        <w:t>.</w:t>
+      </w:r>
+      <w:r>
+        <w:rPr>
+          <w:rFonts w:asciiTheme="minorHAnsi" w:hAnsiTheme="minorHAnsi" w:cstheme="minorHAnsi"/>
+          <w:lang w:val="sr-Latn-RS"/>
+        </w:rPr>
+        <w:t xml:space="preserve"> </w:t>
+      </w:r>
+    </w:p>
+    <w:p>
+      <w:pPr>
+        <w:pStyle w:val="ListParagraph"/>
+        <w:numPr>
+          <w:ilvl w:val="0"/>
+          <w:numId w:val="9"/>
+        </w:numPr>
+        <w:rPr>
+          <w:rFonts w:asciiTheme="minorHAnsi" w:hAnsiTheme="minorHAnsi" w:cstheme="minorHAnsi"/>
+        </w:rPr>
+      </w:pPr>
+      <w:r>
+        <w:rPr>
+          <w:rFonts w:asciiTheme="minorHAnsi" w:hAnsiTheme="minorHAnsi" w:cstheme="minorHAnsi"/>
+          <w:lang w:val="sr-Latn-RS"/>
+        </w:rPr>
+        <w:t>Autor ili nalog izdavačke kuće klikom na dugme za prikaz licitacija u kojima je učestv</w:t>
+      </w:r>
+      <w:r>
+        <w:rPr>
+          <w:rFonts w:asciiTheme="minorHAnsi" w:hAnsiTheme="minorHAnsi" w:cstheme="minorHAnsi"/>
+          <w:lang w:val="sr-Latn-RS"/>
+        </w:rPr>
+        <w:t>ovao</w:t>
+      </w:r>
+      <w:r>
+        <w:rPr>
+          <w:rFonts w:asciiTheme="minorHAnsi" w:hAnsiTheme="minorHAnsi" w:cstheme="minorHAnsi"/>
+          <w:lang w:val="sr-Latn-RS"/>
+        </w:rPr>
+        <w:t xml:space="preserve"> iskazuje želju da mu se one i prikažu. Pojavljuje sa nova stranica </w:t>
+      </w:r>
+      <w:r>
+        <w:rPr>
+          <w:rFonts w:asciiTheme="minorHAnsi" w:hAnsiTheme="minorHAnsi" w:cstheme="minorHAnsi"/>
+          <w:lang w:val="sr-Latn-RS"/>
+        </w:rPr>
+        <w:t>gde</w:t>
+      </w:r>
+      <w:r>
+        <w:rPr>
+          <w:rFonts w:asciiTheme="minorHAnsi" w:hAnsiTheme="minorHAnsi" w:cstheme="minorHAnsi"/>
+          <w:lang w:val="sr-Latn-RS"/>
+        </w:rPr>
+        <w:t xml:space="preserve"> se</w:t>
+      </w:r>
+      <w:r>
+        <w:rPr>
+          <w:rFonts w:asciiTheme="minorHAnsi" w:hAnsiTheme="minorHAnsi" w:cstheme="minorHAnsi"/>
+          <w:lang w:val="sr-Latn-RS"/>
+        </w:rPr>
+        <w:t xml:space="preserve"> mo</w:t>
+      </w:r>
+      <w:r>
+        <w:rPr>
+          <w:rFonts w:asciiTheme="minorHAnsi" w:hAnsiTheme="minorHAnsi" w:cstheme="minorHAnsi"/>
+          <w:lang w:val="sr-Latn-RS"/>
+        </w:rPr>
+        <w:t>gu</w:t>
+      </w:r>
+      <w:r>
+        <w:rPr>
+          <w:rFonts w:asciiTheme="minorHAnsi" w:hAnsiTheme="minorHAnsi" w:cstheme="minorHAnsi"/>
+          <w:lang w:val="sr-Latn-RS"/>
+        </w:rPr>
+        <w:t xml:space="preserve"> videti sve licitacije (tekuće i prošle) koje je</w:t>
+      </w:r>
+      <w:r>
+        <w:rPr>
+          <w:rFonts w:asciiTheme="minorHAnsi" w:hAnsiTheme="minorHAnsi" w:cstheme="minorHAnsi"/>
+          <w:lang w:val="sr-Latn-RS"/>
+        </w:rPr>
+        <w:t xml:space="preserve"> uloga</w:t>
+      </w:r>
+      <w:r>
+        <w:rPr>
+          <w:rFonts w:asciiTheme="minorHAnsi" w:hAnsiTheme="minorHAnsi" w:cstheme="minorHAnsi"/>
+          <w:lang w:val="sr-Latn-RS"/>
+        </w:rPr>
+        <w:t xml:space="preserve"> kreira</w:t>
+      </w:r>
+      <w:r>
+        <w:rPr>
+          <w:rFonts w:asciiTheme="minorHAnsi" w:hAnsiTheme="minorHAnsi" w:cstheme="minorHAnsi"/>
+          <w:lang w:val="sr-Latn-RS"/>
+        </w:rPr>
+        <w:t>la</w:t>
+      </w:r>
+      <w:r>
+        <w:rPr>
+          <w:rFonts w:asciiTheme="minorHAnsi" w:hAnsiTheme="minorHAnsi" w:cstheme="minorHAnsi"/>
+          <w:lang w:val="sr-Latn-RS"/>
+        </w:rPr>
+        <w:t xml:space="preserve"> (u slučaju autora)</w:t>
+      </w:r>
+      <w:r>
+        <w:rPr>
+          <w:rFonts w:asciiTheme="minorHAnsi" w:hAnsiTheme="minorHAnsi" w:cstheme="minorHAnsi"/>
+          <w:lang w:val="sr-Latn-RS"/>
+        </w:rPr>
+        <w:t>, odnosno u kojima je učestvova</w:t>
+      </w:r>
+      <w:r>
+        <w:rPr>
+          <w:rFonts w:asciiTheme="minorHAnsi" w:hAnsiTheme="minorHAnsi" w:cstheme="minorHAnsi"/>
+          <w:lang w:val="sr-Latn-RS"/>
+        </w:rPr>
+        <w:t>la</w:t>
+      </w:r>
+      <w:r>
+        <w:rPr>
+          <w:rFonts w:asciiTheme="minorHAnsi" w:hAnsiTheme="minorHAnsi" w:cstheme="minorHAnsi"/>
+          <w:lang w:val="sr-Latn-RS"/>
+        </w:rPr>
+        <w:t xml:space="preserve"> (u slučaju izdavačke kuće)</w:t>
       </w:r>
       <w:r>
         <w:rPr>
@@ -3977,7 +4213,35 @@
           <w:rFonts w:asciiTheme="minorHAnsi" w:hAnsiTheme="minorHAnsi" w:cstheme="minorHAnsi"/>
           <w:lang w:val="sr-Latn-RS"/>
         </w:rPr>
-        <w:t>Nalog izdavačke kuće se nalazi na stranici tekućih licitacija gde može videti sve tekuće licitacije (i one u kojima je učestvovao i one u kojima nije učestvovao)</w:t>
+        <w:t xml:space="preserve">Nalog izdavačke kuće se nalazi na stranici tekućih licitacija gde </w:t>
+      </w:r>
+      <w:r>
+        <w:rPr>
+          <w:rFonts w:asciiTheme="minorHAnsi" w:hAnsiTheme="minorHAnsi" w:cstheme="minorHAnsi"/>
+          <w:lang w:val="sr-Latn-RS"/>
+        </w:rPr>
+        <w:t xml:space="preserve">se </w:t>
+      </w:r>
+      <w:r>
+        <w:rPr>
+          <w:rFonts w:asciiTheme="minorHAnsi" w:hAnsiTheme="minorHAnsi" w:cstheme="minorHAnsi"/>
+          <w:lang w:val="sr-Latn-RS"/>
+        </w:rPr>
+        <w:t>mo</w:t>
+      </w:r>
+      <w:r>
+        <w:rPr>
+          <w:rFonts w:asciiTheme="minorHAnsi" w:hAnsiTheme="minorHAnsi" w:cstheme="minorHAnsi"/>
+          <w:lang w:val="sr-Latn-RS"/>
+        </w:rPr>
+        <w:t>gu</w:t>
+      </w:r>
+      <w:r>
+        <w:rPr>
+          <w:rFonts w:asciiTheme="minorHAnsi" w:hAnsiTheme="minorHAnsi" w:cstheme="minorHAnsi"/>
+          <w:lang w:val="sr-Latn-RS"/>
+        </w:rPr>
+        <w:t xml:space="preserve"> videti sve tekuće licitacije (i one u kojima je učestvovao i one u kojima nije učestvovao)</w:t>
       </w:r>
       <w:r>
         <w:rPr>
@@ -4156,6 +4420,13 @@
           <w:lang w:val="sr-Latn-RS"/>
         </w:rPr>
         <w:t>a</w:t>
+      </w:r>
+      <w:r>
+        <w:rPr>
+          <w:rFonts w:asciiTheme="minorHAnsi" w:hAnsiTheme="minorHAnsi" w:cstheme="minorHAnsi"/>
+          <w:lang w:val="sr-Latn-RS"/>
+        </w:rPr>
+        <w:t xml:space="preserve"> licitacije</w:t>
       </w:r>
       <w:r>
         <w:rPr>

</xml_diff>